<commit_message>
sync spring security 1 2 3 4
</commit_message>
<xml_diff>
--- a/Spring-Security1/Spring-Security.docx
+++ b/Spring-Security1/Spring-Security.docx
@@ -20097,6 +20097,12 @@
         </w:rPr>
         <w:t xml:space="preserve"> from scratch - Java Brains</w:t>
       </w:r>
+      <w:r>
+        <w:rPr>
+          <w:b/>
+        </w:rPr>
+        <w:t xml:space="preserve"> (Spring-Security4)</w:t>
+      </w:r>
     </w:p>
     <w:p>
       <w:proofErr w:type="spellStart"/>
@@ -20107,6 +20113,2147 @@
       <w:r>
         <w:t xml:space="preserve"> for authentication</w:t>
       </w:r>
+    </w:p>
+    <w:p>
+      <w:r>
+        <w:t>Dependencies:</w:t>
+      </w:r>
+    </w:p>
+    <w:p>
+      <w:pPr>
+        <w:shd w:val="clear" w:color="auto" w:fill="FFFFFF"/>
+        <w:tabs>
+          <w:tab w:val="left" w:pos="916"/>
+          <w:tab w:val="left" w:pos="1832"/>
+          <w:tab w:val="left" w:pos="2748"/>
+          <w:tab w:val="left" w:pos="3664"/>
+          <w:tab w:val="left" w:pos="4580"/>
+          <w:tab w:val="left" w:pos="5496"/>
+          <w:tab w:val="left" w:pos="6412"/>
+          <w:tab w:val="left" w:pos="7328"/>
+          <w:tab w:val="left" w:pos="8244"/>
+          <w:tab w:val="left" w:pos="9160"/>
+          <w:tab w:val="left" w:pos="10076"/>
+          <w:tab w:val="left" w:pos="10992"/>
+          <w:tab w:val="left" w:pos="11908"/>
+          <w:tab w:val="left" w:pos="12824"/>
+          <w:tab w:val="left" w:pos="13740"/>
+          <w:tab w:val="left" w:pos="14656"/>
+        </w:tabs>
+        <w:spacing w:after="0" w:line="240" w:lineRule="auto"/>
+        <w:rPr>
+          <w:rFonts w:ascii="Consolas" w:eastAsia="Times New Roman" w:hAnsi="Consolas" w:cs="Courier New"/>
+          <w:color w:val="000000"/>
+          <w:sz w:val="20"/>
+          <w:szCs w:val="20"/>
+        </w:rPr>
+      </w:pPr>
+      <w:r>
+        <w:rPr>
+          <w:rFonts w:ascii="Consolas" w:eastAsia="Times New Roman" w:hAnsi="Consolas" w:cs="Courier New"/>
+          <w:color w:val="000000"/>
+          <w:sz w:val="20"/>
+          <w:szCs w:val="20"/>
+          <w:shd w:val="clear" w:color="auto" w:fill="EFEFEF"/>
+        </w:rPr>
+        <w:lastRenderedPageBreak/>
+        <w:t>&lt;</w:t>
+      </w:r>
+      <w:r>
+        <w:rPr>
+          <w:rFonts w:ascii="Consolas" w:eastAsia="Times New Roman" w:hAnsi="Consolas" w:cs="Courier New"/>
+          <w:b/>
+          <w:bCs/>
+          <w:color w:val="000080"/>
+          <w:sz w:val="20"/>
+          <w:szCs w:val="20"/>
+          <w:shd w:val="clear" w:color="auto" w:fill="EFEFEF"/>
+        </w:rPr>
+        <w:t>dependency</w:t>
+      </w:r>
+      <w:r>
+        <w:rPr>
+          <w:rFonts w:ascii="Consolas" w:eastAsia="Times New Roman" w:hAnsi="Consolas" w:cs="Courier New"/>
+          <w:color w:val="000000"/>
+          <w:sz w:val="20"/>
+          <w:szCs w:val="20"/>
+          <w:shd w:val="clear" w:color="auto" w:fill="EFEFEF"/>
+        </w:rPr>
+        <w:t>&gt;</w:t>
+      </w:r>
+      <w:r>
+        <w:rPr>
+          <w:rFonts w:ascii="Consolas" w:eastAsia="Times New Roman" w:hAnsi="Consolas" w:cs="Courier New"/>
+          <w:color w:val="000000"/>
+          <w:sz w:val="20"/>
+          <w:szCs w:val="20"/>
+        </w:rPr>
+        <w:br/>
+        <w:t xml:space="preserve">   </w:t>
+      </w:r>
+      <w:r>
+        <w:rPr>
+          <w:rFonts w:ascii="Consolas" w:eastAsia="Times New Roman" w:hAnsi="Consolas" w:cs="Courier New"/>
+          <w:color w:val="000000"/>
+          <w:sz w:val="20"/>
+          <w:szCs w:val="20"/>
+          <w:shd w:val="clear" w:color="auto" w:fill="EFEFEF"/>
+        </w:rPr>
+        <w:t>&lt;</w:t>
+      </w:r>
+      <w:proofErr w:type="spellStart"/>
+      <w:r>
+        <w:rPr>
+          <w:rFonts w:ascii="Consolas" w:eastAsia="Times New Roman" w:hAnsi="Consolas" w:cs="Courier New"/>
+          <w:b/>
+          <w:bCs/>
+          <w:color w:val="000080"/>
+          <w:sz w:val="20"/>
+          <w:szCs w:val="20"/>
+          <w:shd w:val="clear" w:color="auto" w:fill="EFEFEF"/>
+        </w:rPr>
+        <w:t>groupId</w:t>
+      </w:r>
+      <w:proofErr w:type="spellEnd"/>
+      <w:r>
+        <w:rPr>
+          <w:rFonts w:ascii="Consolas" w:eastAsia="Times New Roman" w:hAnsi="Consolas" w:cs="Courier New"/>
+          <w:color w:val="000000"/>
+          <w:sz w:val="20"/>
+          <w:szCs w:val="20"/>
+          <w:shd w:val="clear" w:color="auto" w:fill="EFEFEF"/>
+        </w:rPr>
+        <w:t>&gt;</w:t>
+      </w:r>
+      <w:proofErr w:type="spellStart"/>
+      <w:r>
+        <w:rPr>
+          <w:rFonts w:ascii="Consolas" w:eastAsia="Times New Roman" w:hAnsi="Consolas" w:cs="Courier New"/>
+          <w:color w:val="000000"/>
+          <w:sz w:val="20"/>
+          <w:szCs w:val="20"/>
+        </w:rPr>
+        <w:t>org.springframework.boot</w:t>
+      </w:r>
+      <w:proofErr w:type="spellEnd"/>
+      <w:r>
+        <w:rPr>
+          <w:rFonts w:ascii="Consolas" w:eastAsia="Times New Roman" w:hAnsi="Consolas" w:cs="Courier New"/>
+          <w:color w:val="000000"/>
+          <w:sz w:val="20"/>
+          <w:szCs w:val="20"/>
+          <w:shd w:val="clear" w:color="auto" w:fill="EFEFEF"/>
+        </w:rPr>
+        <w:t>&lt;/</w:t>
+      </w:r>
+      <w:proofErr w:type="spellStart"/>
+      <w:r>
+        <w:rPr>
+          <w:rFonts w:ascii="Consolas" w:eastAsia="Times New Roman" w:hAnsi="Consolas" w:cs="Courier New"/>
+          <w:b/>
+          <w:bCs/>
+          <w:color w:val="000080"/>
+          <w:sz w:val="20"/>
+          <w:szCs w:val="20"/>
+          <w:shd w:val="clear" w:color="auto" w:fill="EFEFEF"/>
+        </w:rPr>
+        <w:t>groupId</w:t>
+      </w:r>
+      <w:proofErr w:type="spellEnd"/>
+      <w:r>
+        <w:rPr>
+          <w:rFonts w:ascii="Consolas" w:eastAsia="Times New Roman" w:hAnsi="Consolas" w:cs="Courier New"/>
+          <w:color w:val="000000"/>
+          <w:sz w:val="20"/>
+          <w:szCs w:val="20"/>
+          <w:shd w:val="clear" w:color="auto" w:fill="EFEFEF"/>
+        </w:rPr>
+        <w:t>&gt;</w:t>
+      </w:r>
+      <w:r>
+        <w:rPr>
+          <w:rFonts w:ascii="Consolas" w:eastAsia="Times New Roman" w:hAnsi="Consolas" w:cs="Courier New"/>
+          <w:color w:val="000000"/>
+          <w:sz w:val="20"/>
+          <w:szCs w:val="20"/>
+        </w:rPr>
+        <w:br/>
+        <w:t xml:space="preserve">   </w:t>
+      </w:r>
+      <w:r>
+        <w:rPr>
+          <w:rFonts w:ascii="Consolas" w:eastAsia="Times New Roman" w:hAnsi="Consolas" w:cs="Courier New"/>
+          <w:color w:val="000000"/>
+          <w:sz w:val="20"/>
+          <w:szCs w:val="20"/>
+          <w:shd w:val="clear" w:color="auto" w:fill="EFEFEF"/>
+        </w:rPr>
+        <w:t>&lt;</w:t>
+      </w:r>
+      <w:proofErr w:type="spellStart"/>
+      <w:r>
+        <w:rPr>
+          <w:rFonts w:ascii="Consolas" w:eastAsia="Times New Roman" w:hAnsi="Consolas" w:cs="Courier New"/>
+          <w:b/>
+          <w:bCs/>
+          <w:color w:val="000080"/>
+          <w:sz w:val="20"/>
+          <w:szCs w:val="20"/>
+          <w:shd w:val="clear" w:color="auto" w:fill="EFEFEF"/>
+        </w:rPr>
+        <w:t>artifactId</w:t>
+      </w:r>
+      <w:proofErr w:type="spellEnd"/>
+      <w:r>
+        <w:rPr>
+          <w:rFonts w:ascii="Consolas" w:eastAsia="Times New Roman" w:hAnsi="Consolas" w:cs="Courier New"/>
+          <w:color w:val="000000"/>
+          <w:sz w:val="20"/>
+          <w:szCs w:val="20"/>
+          <w:shd w:val="clear" w:color="auto" w:fill="EFEFEF"/>
+        </w:rPr>
+        <w:t>&gt;</w:t>
+      </w:r>
+      <w:r>
+        <w:rPr>
+          <w:rFonts w:ascii="Consolas" w:eastAsia="Times New Roman" w:hAnsi="Consolas" w:cs="Courier New"/>
+          <w:color w:val="000000"/>
+          <w:sz w:val="20"/>
+          <w:szCs w:val="20"/>
+        </w:rPr>
+        <w:t>spring-boot-starter-security</w:t>
+      </w:r>
+      <w:r>
+        <w:rPr>
+          <w:rFonts w:ascii="Consolas" w:eastAsia="Times New Roman" w:hAnsi="Consolas" w:cs="Courier New"/>
+          <w:color w:val="000000"/>
+          <w:sz w:val="20"/>
+          <w:szCs w:val="20"/>
+          <w:shd w:val="clear" w:color="auto" w:fill="EFEFEF"/>
+        </w:rPr>
+        <w:t>&lt;/</w:t>
+      </w:r>
+      <w:proofErr w:type="spellStart"/>
+      <w:r>
+        <w:rPr>
+          <w:rFonts w:ascii="Consolas" w:eastAsia="Times New Roman" w:hAnsi="Consolas" w:cs="Courier New"/>
+          <w:b/>
+          <w:bCs/>
+          <w:color w:val="000080"/>
+          <w:sz w:val="20"/>
+          <w:szCs w:val="20"/>
+          <w:shd w:val="clear" w:color="auto" w:fill="EFEFEF"/>
+        </w:rPr>
+        <w:t>artifactId</w:t>
+      </w:r>
+      <w:proofErr w:type="spellEnd"/>
+      <w:r>
+        <w:rPr>
+          <w:rFonts w:ascii="Consolas" w:eastAsia="Times New Roman" w:hAnsi="Consolas" w:cs="Courier New"/>
+          <w:color w:val="000000"/>
+          <w:sz w:val="20"/>
+          <w:szCs w:val="20"/>
+          <w:shd w:val="clear" w:color="auto" w:fill="EFEFEF"/>
+        </w:rPr>
+        <w:t>&gt;</w:t>
+      </w:r>
+      <w:r>
+        <w:rPr>
+          <w:rFonts w:ascii="Consolas" w:eastAsia="Times New Roman" w:hAnsi="Consolas" w:cs="Courier New"/>
+          <w:color w:val="000000"/>
+          <w:sz w:val="20"/>
+          <w:szCs w:val="20"/>
+        </w:rPr>
+        <w:br/>
+      </w:r>
+      <w:r>
+        <w:rPr>
+          <w:rFonts w:ascii="Consolas" w:eastAsia="Times New Roman" w:hAnsi="Consolas" w:cs="Courier New"/>
+          <w:color w:val="000000"/>
+          <w:sz w:val="20"/>
+          <w:szCs w:val="20"/>
+          <w:shd w:val="clear" w:color="auto" w:fill="EFEFEF"/>
+        </w:rPr>
+        <w:t>&lt;/</w:t>
+      </w:r>
+      <w:r>
+        <w:rPr>
+          <w:rFonts w:ascii="Consolas" w:eastAsia="Times New Roman" w:hAnsi="Consolas" w:cs="Courier New"/>
+          <w:b/>
+          <w:bCs/>
+          <w:color w:val="000080"/>
+          <w:sz w:val="20"/>
+          <w:szCs w:val="20"/>
+          <w:shd w:val="clear" w:color="auto" w:fill="EFEFEF"/>
+        </w:rPr>
+        <w:t>dependency</w:t>
+      </w:r>
+      <w:r>
+        <w:rPr>
+          <w:rFonts w:ascii="Consolas" w:eastAsia="Times New Roman" w:hAnsi="Consolas" w:cs="Courier New"/>
+          <w:color w:val="000000"/>
+          <w:sz w:val="20"/>
+          <w:szCs w:val="20"/>
+          <w:shd w:val="clear" w:color="auto" w:fill="EFEFEF"/>
+        </w:rPr>
+        <w:t>&gt;</w:t>
+      </w:r>
+      <w:r>
+        <w:rPr>
+          <w:rFonts w:ascii="Consolas" w:eastAsia="Times New Roman" w:hAnsi="Consolas" w:cs="Courier New"/>
+          <w:color w:val="000000"/>
+          <w:sz w:val="20"/>
+          <w:szCs w:val="20"/>
+        </w:rPr>
+        <w:br/>
+      </w:r>
+      <w:r>
+        <w:rPr>
+          <w:rFonts w:ascii="Consolas" w:eastAsia="Times New Roman" w:hAnsi="Consolas" w:cs="Courier New"/>
+          <w:color w:val="000000"/>
+          <w:sz w:val="20"/>
+          <w:szCs w:val="20"/>
+          <w:shd w:val="clear" w:color="auto" w:fill="EFEFEF"/>
+        </w:rPr>
+        <w:t>&lt;</w:t>
+      </w:r>
+      <w:r>
+        <w:rPr>
+          <w:rFonts w:ascii="Consolas" w:eastAsia="Times New Roman" w:hAnsi="Consolas" w:cs="Courier New"/>
+          <w:b/>
+          <w:bCs/>
+          <w:color w:val="000080"/>
+          <w:sz w:val="20"/>
+          <w:szCs w:val="20"/>
+          <w:shd w:val="clear" w:color="auto" w:fill="EFEFEF"/>
+        </w:rPr>
+        <w:t>dependency</w:t>
+      </w:r>
+      <w:r>
+        <w:rPr>
+          <w:rFonts w:ascii="Consolas" w:eastAsia="Times New Roman" w:hAnsi="Consolas" w:cs="Courier New"/>
+          <w:color w:val="000000"/>
+          <w:sz w:val="20"/>
+          <w:szCs w:val="20"/>
+          <w:shd w:val="clear" w:color="auto" w:fill="EFEFEF"/>
+        </w:rPr>
+        <w:t>&gt;</w:t>
+      </w:r>
+      <w:r>
+        <w:rPr>
+          <w:rFonts w:ascii="Consolas" w:eastAsia="Times New Roman" w:hAnsi="Consolas" w:cs="Courier New"/>
+          <w:color w:val="000000"/>
+          <w:sz w:val="20"/>
+          <w:szCs w:val="20"/>
+        </w:rPr>
+        <w:br/>
+        <w:t xml:space="preserve">   </w:t>
+      </w:r>
+      <w:r>
+        <w:rPr>
+          <w:rFonts w:ascii="Consolas" w:eastAsia="Times New Roman" w:hAnsi="Consolas" w:cs="Courier New"/>
+          <w:color w:val="000000"/>
+          <w:sz w:val="20"/>
+          <w:szCs w:val="20"/>
+          <w:shd w:val="clear" w:color="auto" w:fill="EFEFEF"/>
+        </w:rPr>
+        <w:t>&lt;</w:t>
+      </w:r>
+      <w:proofErr w:type="spellStart"/>
+      <w:r>
+        <w:rPr>
+          <w:rFonts w:ascii="Consolas" w:eastAsia="Times New Roman" w:hAnsi="Consolas" w:cs="Courier New"/>
+          <w:b/>
+          <w:bCs/>
+          <w:color w:val="000080"/>
+          <w:sz w:val="20"/>
+          <w:szCs w:val="20"/>
+          <w:shd w:val="clear" w:color="auto" w:fill="EFEFEF"/>
+        </w:rPr>
+        <w:t>groupId</w:t>
+      </w:r>
+      <w:proofErr w:type="spellEnd"/>
+      <w:r>
+        <w:rPr>
+          <w:rFonts w:ascii="Consolas" w:eastAsia="Times New Roman" w:hAnsi="Consolas" w:cs="Courier New"/>
+          <w:color w:val="000000"/>
+          <w:sz w:val="20"/>
+          <w:szCs w:val="20"/>
+          <w:shd w:val="clear" w:color="auto" w:fill="EFEFEF"/>
+        </w:rPr>
+        <w:t>&gt;</w:t>
+      </w:r>
+      <w:proofErr w:type="spellStart"/>
+      <w:r>
+        <w:rPr>
+          <w:rFonts w:ascii="Consolas" w:eastAsia="Times New Roman" w:hAnsi="Consolas" w:cs="Courier New"/>
+          <w:color w:val="000000"/>
+          <w:sz w:val="20"/>
+          <w:szCs w:val="20"/>
+        </w:rPr>
+        <w:t>org.springframework.boot</w:t>
+      </w:r>
+      <w:proofErr w:type="spellEnd"/>
+      <w:r>
+        <w:rPr>
+          <w:rFonts w:ascii="Consolas" w:eastAsia="Times New Roman" w:hAnsi="Consolas" w:cs="Courier New"/>
+          <w:color w:val="000000"/>
+          <w:sz w:val="20"/>
+          <w:szCs w:val="20"/>
+          <w:shd w:val="clear" w:color="auto" w:fill="EFEFEF"/>
+        </w:rPr>
+        <w:t>&lt;/</w:t>
+      </w:r>
+      <w:proofErr w:type="spellStart"/>
+      <w:r>
+        <w:rPr>
+          <w:rFonts w:ascii="Consolas" w:eastAsia="Times New Roman" w:hAnsi="Consolas" w:cs="Courier New"/>
+          <w:b/>
+          <w:bCs/>
+          <w:color w:val="000080"/>
+          <w:sz w:val="20"/>
+          <w:szCs w:val="20"/>
+          <w:shd w:val="clear" w:color="auto" w:fill="EFEFEF"/>
+        </w:rPr>
+        <w:t>groupId</w:t>
+      </w:r>
+      <w:proofErr w:type="spellEnd"/>
+      <w:r>
+        <w:rPr>
+          <w:rFonts w:ascii="Consolas" w:eastAsia="Times New Roman" w:hAnsi="Consolas" w:cs="Courier New"/>
+          <w:color w:val="000000"/>
+          <w:sz w:val="20"/>
+          <w:szCs w:val="20"/>
+          <w:shd w:val="clear" w:color="auto" w:fill="EFEFEF"/>
+        </w:rPr>
+        <w:t>&gt;</w:t>
+      </w:r>
+      <w:r>
+        <w:rPr>
+          <w:rFonts w:ascii="Consolas" w:eastAsia="Times New Roman" w:hAnsi="Consolas" w:cs="Courier New"/>
+          <w:color w:val="000000"/>
+          <w:sz w:val="20"/>
+          <w:szCs w:val="20"/>
+        </w:rPr>
+        <w:br/>
+        <w:t xml:space="preserve">   </w:t>
+      </w:r>
+      <w:r>
+        <w:rPr>
+          <w:rFonts w:ascii="Consolas" w:eastAsia="Times New Roman" w:hAnsi="Consolas" w:cs="Courier New"/>
+          <w:color w:val="000000"/>
+          <w:sz w:val="20"/>
+          <w:szCs w:val="20"/>
+          <w:shd w:val="clear" w:color="auto" w:fill="EFEFEF"/>
+        </w:rPr>
+        <w:t>&lt;</w:t>
+      </w:r>
+      <w:proofErr w:type="spellStart"/>
+      <w:r>
+        <w:rPr>
+          <w:rFonts w:ascii="Consolas" w:eastAsia="Times New Roman" w:hAnsi="Consolas" w:cs="Courier New"/>
+          <w:b/>
+          <w:bCs/>
+          <w:color w:val="000080"/>
+          <w:sz w:val="20"/>
+          <w:szCs w:val="20"/>
+          <w:shd w:val="clear" w:color="auto" w:fill="EFEFEF"/>
+        </w:rPr>
+        <w:t>artifactId</w:t>
+      </w:r>
+      <w:proofErr w:type="spellEnd"/>
+      <w:r>
+        <w:rPr>
+          <w:rFonts w:ascii="Consolas" w:eastAsia="Times New Roman" w:hAnsi="Consolas" w:cs="Courier New"/>
+          <w:color w:val="000000"/>
+          <w:sz w:val="20"/>
+          <w:szCs w:val="20"/>
+          <w:shd w:val="clear" w:color="auto" w:fill="EFEFEF"/>
+        </w:rPr>
+        <w:t>&gt;</w:t>
+      </w:r>
+      <w:r>
+        <w:rPr>
+          <w:rFonts w:ascii="Consolas" w:eastAsia="Times New Roman" w:hAnsi="Consolas" w:cs="Courier New"/>
+          <w:color w:val="000000"/>
+          <w:sz w:val="20"/>
+          <w:szCs w:val="20"/>
+        </w:rPr>
+        <w:t>spring-boot-starter-web</w:t>
+      </w:r>
+      <w:r>
+        <w:rPr>
+          <w:rFonts w:ascii="Consolas" w:eastAsia="Times New Roman" w:hAnsi="Consolas" w:cs="Courier New"/>
+          <w:color w:val="000000"/>
+          <w:sz w:val="20"/>
+          <w:szCs w:val="20"/>
+          <w:shd w:val="clear" w:color="auto" w:fill="EFEFEF"/>
+        </w:rPr>
+        <w:t>&lt;/</w:t>
+      </w:r>
+      <w:proofErr w:type="spellStart"/>
+      <w:r>
+        <w:rPr>
+          <w:rFonts w:ascii="Consolas" w:eastAsia="Times New Roman" w:hAnsi="Consolas" w:cs="Courier New"/>
+          <w:b/>
+          <w:bCs/>
+          <w:color w:val="000080"/>
+          <w:sz w:val="20"/>
+          <w:szCs w:val="20"/>
+          <w:shd w:val="clear" w:color="auto" w:fill="EFEFEF"/>
+        </w:rPr>
+        <w:t>artifactId</w:t>
+      </w:r>
+      <w:proofErr w:type="spellEnd"/>
+      <w:r>
+        <w:rPr>
+          <w:rFonts w:ascii="Consolas" w:eastAsia="Times New Roman" w:hAnsi="Consolas" w:cs="Courier New"/>
+          <w:color w:val="000000"/>
+          <w:sz w:val="20"/>
+          <w:szCs w:val="20"/>
+          <w:shd w:val="clear" w:color="auto" w:fill="EFEFEF"/>
+        </w:rPr>
+        <w:t>&gt;</w:t>
+      </w:r>
+      <w:r>
+        <w:rPr>
+          <w:rFonts w:ascii="Consolas" w:eastAsia="Times New Roman" w:hAnsi="Consolas" w:cs="Courier New"/>
+          <w:color w:val="000000"/>
+          <w:sz w:val="20"/>
+          <w:szCs w:val="20"/>
+        </w:rPr>
+        <w:br/>
+      </w:r>
+      <w:r>
+        <w:rPr>
+          <w:rFonts w:ascii="Consolas" w:eastAsia="Times New Roman" w:hAnsi="Consolas" w:cs="Courier New"/>
+          <w:color w:val="000000"/>
+          <w:sz w:val="20"/>
+          <w:szCs w:val="20"/>
+          <w:shd w:val="clear" w:color="auto" w:fill="EFEFEF"/>
+        </w:rPr>
+        <w:t>&lt;/</w:t>
+      </w:r>
+      <w:r>
+        <w:rPr>
+          <w:rFonts w:ascii="Consolas" w:eastAsia="Times New Roman" w:hAnsi="Consolas" w:cs="Courier New"/>
+          <w:b/>
+          <w:bCs/>
+          <w:color w:val="000080"/>
+          <w:sz w:val="20"/>
+          <w:szCs w:val="20"/>
+          <w:shd w:val="clear" w:color="auto" w:fill="EFEFEF"/>
+        </w:rPr>
+        <w:t>dependency</w:t>
+      </w:r>
+      <w:r>
+        <w:rPr>
+          <w:rFonts w:ascii="Consolas" w:eastAsia="Times New Roman" w:hAnsi="Consolas" w:cs="Courier New"/>
+          <w:color w:val="000000"/>
+          <w:sz w:val="20"/>
+          <w:szCs w:val="20"/>
+          <w:shd w:val="clear" w:color="auto" w:fill="EFEFEF"/>
+        </w:rPr>
+        <w:t>&gt;</w:t>
+      </w:r>
+      <w:r>
+        <w:rPr>
+          <w:rFonts w:ascii="Consolas" w:eastAsia="Times New Roman" w:hAnsi="Consolas" w:cs="Courier New"/>
+          <w:color w:val="000000"/>
+          <w:sz w:val="20"/>
+          <w:szCs w:val="20"/>
+        </w:rPr>
+        <w:br/>
+      </w:r>
+      <w:r>
+        <w:rPr>
+          <w:rFonts w:ascii="Consolas" w:eastAsia="Times New Roman" w:hAnsi="Consolas" w:cs="Courier New"/>
+          <w:color w:val="000000"/>
+          <w:sz w:val="20"/>
+          <w:szCs w:val="20"/>
+        </w:rPr>
+        <w:br/>
+      </w:r>
+      <w:r>
+        <w:rPr>
+          <w:rFonts w:ascii="Consolas" w:eastAsia="Times New Roman" w:hAnsi="Consolas" w:cs="Courier New"/>
+          <w:i/>
+          <w:iCs/>
+          <w:color w:val="808080"/>
+          <w:sz w:val="20"/>
+          <w:szCs w:val="20"/>
+        </w:rPr>
+        <w:t>&lt;!-- https://mvnrepository.com/artifact/org.springframework.security.oauth.boot/spring-security-oauth2-autoconfigure --&gt;</w:t>
+      </w:r>
+      <w:r>
+        <w:rPr>
+          <w:rFonts w:ascii="Consolas" w:eastAsia="Times New Roman" w:hAnsi="Consolas" w:cs="Courier New"/>
+          <w:i/>
+          <w:iCs/>
+          <w:color w:val="808080"/>
+          <w:sz w:val="20"/>
+          <w:szCs w:val="20"/>
+        </w:rPr>
+        <w:br/>
+      </w:r>
+      <w:r>
+        <w:rPr>
+          <w:rFonts w:ascii="Consolas" w:eastAsia="Times New Roman" w:hAnsi="Consolas" w:cs="Courier New"/>
+          <w:color w:val="000000"/>
+          <w:sz w:val="20"/>
+          <w:szCs w:val="20"/>
+          <w:shd w:val="clear" w:color="auto" w:fill="EFEFEF"/>
+        </w:rPr>
+        <w:t>&lt;</w:t>
+      </w:r>
+      <w:r>
+        <w:rPr>
+          <w:rFonts w:ascii="Consolas" w:eastAsia="Times New Roman" w:hAnsi="Consolas" w:cs="Courier New"/>
+          <w:b/>
+          <w:bCs/>
+          <w:color w:val="000080"/>
+          <w:sz w:val="20"/>
+          <w:szCs w:val="20"/>
+          <w:shd w:val="clear" w:color="auto" w:fill="EFEFEF"/>
+        </w:rPr>
+        <w:t>dependency</w:t>
+      </w:r>
+      <w:r>
+        <w:rPr>
+          <w:rFonts w:ascii="Consolas" w:eastAsia="Times New Roman" w:hAnsi="Consolas" w:cs="Courier New"/>
+          <w:color w:val="000000"/>
+          <w:sz w:val="20"/>
+          <w:szCs w:val="20"/>
+          <w:shd w:val="clear" w:color="auto" w:fill="EFEFEF"/>
+        </w:rPr>
+        <w:t>&gt;</w:t>
+      </w:r>
+      <w:r>
+        <w:rPr>
+          <w:rFonts w:ascii="Consolas" w:eastAsia="Times New Roman" w:hAnsi="Consolas" w:cs="Courier New"/>
+          <w:color w:val="000000"/>
+          <w:sz w:val="20"/>
+          <w:szCs w:val="20"/>
+        </w:rPr>
+        <w:br/>
+        <w:t xml:space="preserve">   </w:t>
+      </w:r>
+      <w:r>
+        <w:rPr>
+          <w:rFonts w:ascii="Consolas" w:eastAsia="Times New Roman" w:hAnsi="Consolas" w:cs="Courier New"/>
+          <w:color w:val="000000"/>
+          <w:sz w:val="20"/>
+          <w:szCs w:val="20"/>
+          <w:shd w:val="clear" w:color="auto" w:fill="EFEFEF"/>
+        </w:rPr>
+        <w:t>&lt;</w:t>
+      </w:r>
+      <w:proofErr w:type="spellStart"/>
+      <w:r>
+        <w:rPr>
+          <w:rFonts w:ascii="Consolas" w:eastAsia="Times New Roman" w:hAnsi="Consolas" w:cs="Courier New"/>
+          <w:b/>
+          <w:bCs/>
+          <w:color w:val="000080"/>
+          <w:sz w:val="20"/>
+          <w:szCs w:val="20"/>
+          <w:shd w:val="clear" w:color="auto" w:fill="EFEFEF"/>
+        </w:rPr>
+        <w:t>groupId</w:t>
+      </w:r>
+      <w:proofErr w:type="spellEnd"/>
+      <w:r>
+        <w:rPr>
+          <w:rFonts w:ascii="Consolas" w:eastAsia="Times New Roman" w:hAnsi="Consolas" w:cs="Courier New"/>
+          <w:color w:val="000000"/>
+          <w:sz w:val="20"/>
+          <w:szCs w:val="20"/>
+          <w:shd w:val="clear" w:color="auto" w:fill="EFEFEF"/>
+        </w:rPr>
+        <w:t>&gt;</w:t>
+      </w:r>
+      <w:proofErr w:type="spellStart"/>
+      <w:r>
+        <w:rPr>
+          <w:rFonts w:ascii="Consolas" w:eastAsia="Times New Roman" w:hAnsi="Consolas" w:cs="Courier New"/>
+          <w:color w:val="000000"/>
+          <w:sz w:val="20"/>
+          <w:szCs w:val="20"/>
+        </w:rPr>
+        <w:t>org.springframework.security.oauth.boot</w:t>
+      </w:r>
+      <w:proofErr w:type="spellEnd"/>
+      <w:r>
+        <w:rPr>
+          <w:rFonts w:ascii="Consolas" w:eastAsia="Times New Roman" w:hAnsi="Consolas" w:cs="Courier New"/>
+          <w:color w:val="000000"/>
+          <w:sz w:val="20"/>
+          <w:szCs w:val="20"/>
+          <w:shd w:val="clear" w:color="auto" w:fill="EFEFEF"/>
+        </w:rPr>
+        <w:t>&lt;/</w:t>
+      </w:r>
+      <w:proofErr w:type="spellStart"/>
+      <w:r>
+        <w:rPr>
+          <w:rFonts w:ascii="Consolas" w:eastAsia="Times New Roman" w:hAnsi="Consolas" w:cs="Courier New"/>
+          <w:b/>
+          <w:bCs/>
+          <w:color w:val="000080"/>
+          <w:sz w:val="20"/>
+          <w:szCs w:val="20"/>
+          <w:shd w:val="clear" w:color="auto" w:fill="EFEFEF"/>
+        </w:rPr>
+        <w:t>groupId</w:t>
+      </w:r>
+      <w:proofErr w:type="spellEnd"/>
+      <w:r>
+        <w:rPr>
+          <w:rFonts w:ascii="Consolas" w:eastAsia="Times New Roman" w:hAnsi="Consolas" w:cs="Courier New"/>
+          <w:color w:val="000000"/>
+          <w:sz w:val="20"/>
+          <w:szCs w:val="20"/>
+          <w:shd w:val="clear" w:color="auto" w:fill="EFEFEF"/>
+        </w:rPr>
+        <w:t>&gt;</w:t>
+      </w:r>
+      <w:r>
+        <w:rPr>
+          <w:rFonts w:ascii="Consolas" w:eastAsia="Times New Roman" w:hAnsi="Consolas" w:cs="Courier New"/>
+          <w:color w:val="000000"/>
+          <w:sz w:val="20"/>
+          <w:szCs w:val="20"/>
+        </w:rPr>
+        <w:br/>
+        <w:t xml:space="preserve">   </w:t>
+      </w:r>
+      <w:r>
+        <w:rPr>
+          <w:rFonts w:ascii="Consolas" w:eastAsia="Times New Roman" w:hAnsi="Consolas" w:cs="Courier New"/>
+          <w:color w:val="000000"/>
+          <w:sz w:val="20"/>
+          <w:szCs w:val="20"/>
+          <w:shd w:val="clear" w:color="auto" w:fill="EFEFEF"/>
+        </w:rPr>
+        <w:t>&lt;</w:t>
+      </w:r>
+      <w:proofErr w:type="spellStart"/>
+      <w:r>
+        <w:rPr>
+          <w:rFonts w:ascii="Consolas" w:eastAsia="Times New Roman" w:hAnsi="Consolas" w:cs="Courier New"/>
+          <w:b/>
+          <w:bCs/>
+          <w:color w:val="000080"/>
+          <w:sz w:val="20"/>
+          <w:szCs w:val="20"/>
+          <w:shd w:val="clear" w:color="auto" w:fill="EFEFEF"/>
+        </w:rPr>
+        <w:t>artifactId</w:t>
+      </w:r>
+      <w:proofErr w:type="spellEnd"/>
+      <w:r>
+        <w:rPr>
+          <w:rFonts w:ascii="Consolas" w:eastAsia="Times New Roman" w:hAnsi="Consolas" w:cs="Courier New"/>
+          <w:color w:val="000000"/>
+          <w:sz w:val="20"/>
+          <w:szCs w:val="20"/>
+          <w:shd w:val="clear" w:color="auto" w:fill="EFEFEF"/>
+        </w:rPr>
+        <w:t>&gt;</w:t>
+      </w:r>
+      <w:r>
+        <w:rPr>
+          <w:rFonts w:ascii="Consolas" w:eastAsia="Times New Roman" w:hAnsi="Consolas" w:cs="Courier New"/>
+          <w:color w:val="000000"/>
+          <w:sz w:val="20"/>
+          <w:szCs w:val="20"/>
+        </w:rPr>
+        <w:t>spring-security-oauth2-autoconfigure</w:t>
+      </w:r>
+      <w:r>
+        <w:rPr>
+          <w:rFonts w:ascii="Consolas" w:eastAsia="Times New Roman" w:hAnsi="Consolas" w:cs="Courier New"/>
+          <w:color w:val="000000"/>
+          <w:sz w:val="20"/>
+          <w:szCs w:val="20"/>
+          <w:shd w:val="clear" w:color="auto" w:fill="EFEFEF"/>
+        </w:rPr>
+        <w:t>&lt;/</w:t>
+      </w:r>
+      <w:proofErr w:type="spellStart"/>
+      <w:r>
+        <w:rPr>
+          <w:rFonts w:ascii="Consolas" w:eastAsia="Times New Roman" w:hAnsi="Consolas" w:cs="Courier New"/>
+          <w:b/>
+          <w:bCs/>
+          <w:color w:val="000080"/>
+          <w:sz w:val="20"/>
+          <w:szCs w:val="20"/>
+          <w:shd w:val="clear" w:color="auto" w:fill="EFEFEF"/>
+        </w:rPr>
+        <w:t>artifactId</w:t>
+      </w:r>
+      <w:proofErr w:type="spellEnd"/>
+      <w:r>
+        <w:rPr>
+          <w:rFonts w:ascii="Consolas" w:eastAsia="Times New Roman" w:hAnsi="Consolas" w:cs="Courier New"/>
+          <w:color w:val="000000"/>
+          <w:sz w:val="20"/>
+          <w:szCs w:val="20"/>
+          <w:shd w:val="clear" w:color="auto" w:fill="EFEFEF"/>
+        </w:rPr>
+        <w:t>&gt;</w:t>
+      </w:r>
+      <w:r>
+        <w:rPr>
+          <w:rFonts w:ascii="Consolas" w:eastAsia="Times New Roman" w:hAnsi="Consolas" w:cs="Courier New"/>
+          <w:color w:val="000000"/>
+          <w:sz w:val="20"/>
+          <w:szCs w:val="20"/>
+        </w:rPr>
+        <w:br/>
+        <w:t xml:space="preserve">   </w:t>
+      </w:r>
+      <w:r>
+        <w:rPr>
+          <w:rFonts w:ascii="Consolas" w:eastAsia="Times New Roman" w:hAnsi="Consolas" w:cs="Courier New"/>
+          <w:color w:val="000000"/>
+          <w:sz w:val="20"/>
+          <w:szCs w:val="20"/>
+          <w:shd w:val="clear" w:color="auto" w:fill="EFEFEF"/>
+        </w:rPr>
+        <w:t>&lt;</w:t>
+      </w:r>
+      <w:r>
+        <w:rPr>
+          <w:rFonts w:ascii="Consolas" w:eastAsia="Times New Roman" w:hAnsi="Consolas" w:cs="Courier New"/>
+          <w:b/>
+          <w:bCs/>
+          <w:color w:val="000080"/>
+          <w:sz w:val="20"/>
+          <w:szCs w:val="20"/>
+          <w:shd w:val="clear" w:color="auto" w:fill="EFEFEF"/>
+        </w:rPr>
+        <w:t>version</w:t>
+      </w:r>
+      <w:r>
+        <w:rPr>
+          <w:rFonts w:ascii="Consolas" w:eastAsia="Times New Roman" w:hAnsi="Consolas" w:cs="Courier New"/>
+          <w:color w:val="000000"/>
+          <w:sz w:val="20"/>
+          <w:szCs w:val="20"/>
+          <w:shd w:val="clear" w:color="auto" w:fill="EFEFEF"/>
+        </w:rPr>
+        <w:t>&gt;</w:t>
+      </w:r>
+      <w:r>
+        <w:rPr>
+          <w:rFonts w:ascii="Consolas" w:eastAsia="Times New Roman" w:hAnsi="Consolas" w:cs="Courier New"/>
+          <w:color w:val="000000"/>
+          <w:sz w:val="20"/>
+          <w:szCs w:val="20"/>
+        </w:rPr>
+        <w:t>2.3.4.RELEASE</w:t>
+      </w:r>
+      <w:r>
+        <w:rPr>
+          <w:rFonts w:ascii="Consolas" w:eastAsia="Times New Roman" w:hAnsi="Consolas" w:cs="Courier New"/>
+          <w:color w:val="000000"/>
+          <w:sz w:val="20"/>
+          <w:szCs w:val="20"/>
+          <w:shd w:val="clear" w:color="auto" w:fill="EFEFEF"/>
+        </w:rPr>
+        <w:t>&lt;/</w:t>
+      </w:r>
+      <w:r>
+        <w:rPr>
+          <w:rFonts w:ascii="Consolas" w:eastAsia="Times New Roman" w:hAnsi="Consolas" w:cs="Courier New"/>
+          <w:b/>
+          <w:bCs/>
+          <w:color w:val="000080"/>
+          <w:sz w:val="20"/>
+          <w:szCs w:val="20"/>
+          <w:shd w:val="clear" w:color="auto" w:fill="EFEFEF"/>
+        </w:rPr>
+        <w:t>version</w:t>
+      </w:r>
+      <w:r>
+        <w:rPr>
+          <w:rFonts w:ascii="Consolas" w:eastAsia="Times New Roman" w:hAnsi="Consolas" w:cs="Courier New"/>
+          <w:color w:val="000000"/>
+          <w:sz w:val="20"/>
+          <w:szCs w:val="20"/>
+          <w:shd w:val="clear" w:color="auto" w:fill="EFEFEF"/>
+        </w:rPr>
+        <w:t>&gt;</w:t>
+      </w:r>
+      <w:r>
+        <w:rPr>
+          <w:rFonts w:ascii="Consolas" w:eastAsia="Times New Roman" w:hAnsi="Consolas" w:cs="Courier New"/>
+          <w:color w:val="000000"/>
+          <w:sz w:val="20"/>
+          <w:szCs w:val="20"/>
+        </w:rPr>
+        <w:br/>
+      </w:r>
+      <w:r>
+        <w:rPr>
+          <w:rFonts w:ascii="Consolas" w:eastAsia="Times New Roman" w:hAnsi="Consolas" w:cs="Courier New"/>
+          <w:color w:val="000000"/>
+          <w:sz w:val="20"/>
+          <w:szCs w:val="20"/>
+          <w:shd w:val="clear" w:color="auto" w:fill="EFEFEF"/>
+        </w:rPr>
+        <w:t>&lt;/</w:t>
+      </w:r>
+      <w:r>
+        <w:rPr>
+          <w:rFonts w:ascii="Consolas" w:eastAsia="Times New Roman" w:hAnsi="Consolas" w:cs="Courier New"/>
+          <w:b/>
+          <w:bCs/>
+          <w:color w:val="000080"/>
+          <w:sz w:val="20"/>
+          <w:szCs w:val="20"/>
+          <w:shd w:val="clear" w:color="auto" w:fill="EFEFEF"/>
+        </w:rPr>
+        <w:t>dependency</w:t>
+      </w:r>
+      <w:r>
+        <w:rPr>
+          <w:rFonts w:ascii="Consolas" w:eastAsia="Times New Roman" w:hAnsi="Consolas" w:cs="Courier New"/>
+          <w:color w:val="000000"/>
+          <w:sz w:val="20"/>
+          <w:szCs w:val="20"/>
+          <w:shd w:val="clear" w:color="auto" w:fill="EFEFEF"/>
+        </w:rPr>
+        <w:t>&gt;</w:t>
+      </w:r>
+    </w:p>
+    <w:p/>
+    <w:p>
+      <w:pPr>
+        <w:shd w:val="clear" w:color="auto" w:fill="FFFFFF"/>
+        <w:tabs>
+          <w:tab w:val="left" w:pos="916"/>
+          <w:tab w:val="left" w:pos="1832"/>
+          <w:tab w:val="left" w:pos="2748"/>
+          <w:tab w:val="left" w:pos="3664"/>
+          <w:tab w:val="left" w:pos="4580"/>
+          <w:tab w:val="left" w:pos="5496"/>
+          <w:tab w:val="left" w:pos="6412"/>
+          <w:tab w:val="left" w:pos="7328"/>
+          <w:tab w:val="left" w:pos="8244"/>
+          <w:tab w:val="left" w:pos="9160"/>
+          <w:tab w:val="left" w:pos="10076"/>
+          <w:tab w:val="left" w:pos="10992"/>
+          <w:tab w:val="left" w:pos="11908"/>
+          <w:tab w:val="left" w:pos="12824"/>
+          <w:tab w:val="left" w:pos="13740"/>
+          <w:tab w:val="left" w:pos="14656"/>
+        </w:tabs>
+        <w:spacing w:after="0" w:line="240" w:lineRule="auto"/>
+        <w:rPr>
+          <w:rFonts w:ascii="Consolas" w:eastAsia="Times New Roman" w:hAnsi="Consolas" w:cs="Courier New"/>
+          <w:color w:val="000000"/>
+          <w:sz w:val="20"/>
+          <w:szCs w:val="20"/>
+        </w:rPr>
+      </w:pPr>
+      <w:r>
+        <w:rPr>
+          <w:rFonts w:ascii="Consolas" w:eastAsia="Times New Roman" w:hAnsi="Consolas" w:cs="Courier New"/>
+          <w:color w:val="808000"/>
+          <w:sz w:val="20"/>
+          <w:szCs w:val="20"/>
+        </w:rPr>
+        <w:t>@</w:t>
+      </w:r>
+      <w:proofErr w:type="spellStart"/>
+      <w:r>
+        <w:rPr>
+          <w:rFonts w:ascii="Consolas" w:eastAsia="Times New Roman" w:hAnsi="Consolas" w:cs="Courier New"/>
+          <w:color w:val="808000"/>
+          <w:sz w:val="20"/>
+          <w:szCs w:val="20"/>
+        </w:rPr>
+        <w:t>SpringBootApplication</w:t>
+      </w:r>
+      <w:proofErr w:type="spellEnd"/>
+      <w:r>
+        <w:rPr>
+          <w:rFonts w:ascii="Consolas" w:eastAsia="Times New Roman" w:hAnsi="Consolas" w:cs="Courier New"/>
+          <w:color w:val="808000"/>
+          <w:sz w:val="20"/>
+          <w:szCs w:val="20"/>
+        </w:rPr>
+        <w:br/>
+        <w:t>@EnableOAuth2Sso</w:t>
+      </w:r>
+      <w:r>
+        <w:rPr>
+          <w:rFonts w:ascii="Consolas" w:eastAsia="Times New Roman" w:hAnsi="Consolas" w:cs="Courier New"/>
+          <w:color w:val="808000"/>
+          <w:sz w:val="20"/>
+          <w:szCs w:val="20"/>
+        </w:rPr>
+        <w:br/>
+      </w:r>
+      <w:r>
+        <w:rPr>
+          <w:rFonts w:ascii="Consolas" w:eastAsia="Times New Roman" w:hAnsi="Consolas" w:cs="Courier New"/>
+          <w:b/>
+          <w:bCs/>
+          <w:color w:val="000080"/>
+          <w:sz w:val="20"/>
+          <w:szCs w:val="20"/>
+        </w:rPr>
+        <w:t xml:space="preserve">public class </w:t>
+      </w:r>
+      <w:proofErr w:type="spellStart"/>
+      <w:r>
+        <w:rPr>
+          <w:rFonts w:ascii="Consolas" w:eastAsia="Times New Roman" w:hAnsi="Consolas" w:cs="Courier New"/>
+          <w:color w:val="000000"/>
+          <w:sz w:val="20"/>
+          <w:szCs w:val="20"/>
+        </w:rPr>
+        <w:t>SpringsecurityFacebookLoginApplication</w:t>
+      </w:r>
+      <w:proofErr w:type="spellEnd"/>
+      <w:r>
+        <w:rPr>
+          <w:rFonts w:ascii="Consolas" w:eastAsia="Times New Roman" w:hAnsi="Consolas" w:cs="Courier New"/>
+          <w:color w:val="000000"/>
+          <w:sz w:val="20"/>
+          <w:szCs w:val="20"/>
+        </w:rPr>
+        <w:t xml:space="preserve"> {</w:t>
+      </w:r>
+      <w:r>
+        <w:rPr>
+          <w:rFonts w:ascii="Consolas" w:eastAsia="Times New Roman" w:hAnsi="Consolas" w:cs="Courier New"/>
+          <w:color w:val="000000"/>
+          <w:sz w:val="20"/>
+          <w:szCs w:val="20"/>
+        </w:rPr>
+        <w:br/>
+      </w:r>
+      <w:r>
+        <w:rPr>
+          <w:rFonts w:ascii="Consolas" w:eastAsia="Times New Roman" w:hAnsi="Consolas" w:cs="Courier New"/>
+          <w:color w:val="000000"/>
+          <w:sz w:val="20"/>
+          <w:szCs w:val="20"/>
+        </w:rPr>
+        <w:br/>
+        <w:t xml:space="preserve">   </w:t>
+      </w:r>
+      <w:r>
+        <w:rPr>
+          <w:rFonts w:ascii="Consolas" w:eastAsia="Times New Roman" w:hAnsi="Consolas" w:cs="Courier New"/>
+          <w:b/>
+          <w:bCs/>
+          <w:color w:val="000080"/>
+          <w:sz w:val="20"/>
+          <w:szCs w:val="20"/>
+        </w:rPr>
+        <w:t xml:space="preserve">public static void </w:t>
+      </w:r>
+      <w:r>
+        <w:rPr>
+          <w:rFonts w:ascii="Consolas" w:eastAsia="Times New Roman" w:hAnsi="Consolas" w:cs="Courier New"/>
+          <w:color w:val="000000"/>
+          <w:sz w:val="20"/>
+          <w:szCs w:val="20"/>
+        </w:rPr>
+        <w:t xml:space="preserve">main(String[] </w:t>
+      </w:r>
+      <w:proofErr w:type="spellStart"/>
+      <w:r>
+        <w:rPr>
+          <w:rFonts w:ascii="Consolas" w:eastAsia="Times New Roman" w:hAnsi="Consolas" w:cs="Courier New"/>
+          <w:color w:val="000000"/>
+          <w:sz w:val="20"/>
+          <w:szCs w:val="20"/>
+        </w:rPr>
+        <w:t>args</w:t>
+      </w:r>
+      <w:proofErr w:type="spellEnd"/>
+      <w:r>
+        <w:rPr>
+          <w:rFonts w:ascii="Consolas" w:eastAsia="Times New Roman" w:hAnsi="Consolas" w:cs="Courier New"/>
+          <w:color w:val="000000"/>
+          <w:sz w:val="20"/>
+          <w:szCs w:val="20"/>
+        </w:rPr>
+        <w:t>) {</w:t>
+      </w:r>
+      <w:r>
+        <w:rPr>
+          <w:rFonts w:ascii="Consolas" w:eastAsia="Times New Roman" w:hAnsi="Consolas" w:cs="Courier New"/>
+          <w:color w:val="000000"/>
+          <w:sz w:val="20"/>
+          <w:szCs w:val="20"/>
+        </w:rPr>
+        <w:br/>
+        <w:t xml:space="preserve">      SpringApplication.</w:t>
+      </w:r>
+      <w:r>
+        <w:rPr>
+          <w:rFonts w:ascii="Consolas" w:eastAsia="Times New Roman" w:hAnsi="Consolas" w:cs="Courier New"/>
+          <w:i/>
+          <w:iCs/>
+          <w:color w:val="000000"/>
+          <w:sz w:val="20"/>
+          <w:szCs w:val="20"/>
+        </w:rPr>
+        <w:t>run</w:t>
+      </w:r>
+      <w:r>
+        <w:rPr>
+          <w:rFonts w:ascii="Consolas" w:eastAsia="Times New Roman" w:hAnsi="Consolas" w:cs="Courier New"/>
+          <w:color w:val="000000"/>
+          <w:sz w:val="20"/>
+          <w:szCs w:val="20"/>
+        </w:rPr>
+        <w:t>(SpringsecurityFacebookLoginApplication.</w:t>
+      </w:r>
+      <w:r>
+        <w:rPr>
+          <w:rFonts w:ascii="Consolas" w:eastAsia="Times New Roman" w:hAnsi="Consolas" w:cs="Courier New"/>
+          <w:b/>
+          <w:bCs/>
+          <w:color w:val="000080"/>
+          <w:sz w:val="20"/>
+          <w:szCs w:val="20"/>
+        </w:rPr>
+        <w:t>class</w:t>
+      </w:r>
+      <w:r>
+        <w:rPr>
+          <w:rFonts w:ascii="Consolas" w:eastAsia="Times New Roman" w:hAnsi="Consolas" w:cs="Courier New"/>
+          <w:color w:val="000000"/>
+          <w:sz w:val="20"/>
+          <w:szCs w:val="20"/>
+        </w:rPr>
+        <w:t xml:space="preserve">, </w:t>
+      </w:r>
+      <w:proofErr w:type="spellStart"/>
+      <w:r>
+        <w:rPr>
+          <w:rFonts w:ascii="Consolas" w:eastAsia="Times New Roman" w:hAnsi="Consolas" w:cs="Courier New"/>
+          <w:color w:val="000000"/>
+          <w:sz w:val="20"/>
+          <w:szCs w:val="20"/>
+        </w:rPr>
+        <w:t>args</w:t>
+      </w:r>
+      <w:proofErr w:type="spellEnd"/>
+      <w:r>
+        <w:rPr>
+          <w:rFonts w:ascii="Consolas" w:eastAsia="Times New Roman" w:hAnsi="Consolas" w:cs="Courier New"/>
+          <w:color w:val="000000"/>
+          <w:sz w:val="20"/>
+          <w:szCs w:val="20"/>
+        </w:rPr>
+        <w:t>);</w:t>
+      </w:r>
+      <w:r>
+        <w:rPr>
+          <w:rFonts w:ascii="Consolas" w:eastAsia="Times New Roman" w:hAnsi="Consolas" w:cs="Courier New"/>
+          <w:color w:val="000000"/>
+          <w:sz w:val="20"/>
+          <w:szCs w:val="20"/>
+        </w:rPr>
+        <w:br/>
+        <w:t xml:space="preserve">   }</w:t>
+      </w:r>
+      <w:r>
+        <w:rPr>
+          <w:rFonts w:ascii="Consolas" w:eastAsia="Times New Roman" w:hAnsi="Consolas" w:cs="Courier New"/>
+          <w:color w:val="000000"/>
+          <w:sz w:val="20"/>
+          <w:szCs w:val="20"/>
+        </w:rPr>
+        <w:br/>
+      </w:r>
+      <w:r>
+        <w:rPr>
+          <w:rFonts w:ascii="Consolas" w:eastAsia="Times New Roman" w:hAnsi="Consolas" w:cs="Courier New"/>
+          <w:color w:val="000000"/>
+          <w:sz w:val="20"/>
+          <w:szCs w:val="20"/>
+        </w:rPr>
+        <w:br/>
+        <w:t>}</w:t>
+      </w:r>
+    </w:p>
+    <w:p/>
+    <w:p>
+      <w:proofErr w:type="spellStart"/>
+      <w:r>
+        <w:t>Application.yml</w:t>
+      </w:r>
+      <w:proofErr w:type="spellEnd"/>
+    </w:p>
+    <w:p>
+      <w:pPr>
+        <w:shd w:val="clear" w:color="auto" w:fill="FFFFFF"/>
+        <w:tabs>
+          <w:tab w:val="left" w:pos="916"/>
+          <w:tab w:val="left" w:pos="1832"/>
+          <w:tab w:val="left" w:pos="2748"/>
+          <w:tab w:val="left" w:pos="3664"/>
+          <w:tab w:val="left" w:pos="4580"/>
+          <w:tab w:val="left" w:pos="5496"/>
+          <w:tab w:val="left" w:pos="6412"/>
+          <w:tab w:val="left" w:pos="7328"/>
+          <w:tab w:val="left" w:pos="8244"/>
+          <w:tab w:val="left" w:pos="9160"/>
+          <w:tab w:val="left" w:pos="10076"/>
+          <w:tab w:val="left" w:pos="10992"/>
+          <w:tab w:val="left" w:pos="11908"/>
+          <w:tab w:val="left" w:pos="12824"/>
+          <w:tab w:val="left" w:pos="13740"/>
+          <w:tab w:val="left" w:pos="14656"/>
+        </w:tabs>
+        <w:spacing w:after="0" w:line="240" w:lineRule="auto"/>
+        <w:rPr>
+          <w:rFonts w:ascii="Consolas" w:eastAsia="Times New Roman" w:hAnsi="Consolas" w:cs="Courier New"/>
+          <w:color w:val="000000"/>
+          <w:sz w:val="20"/>
+          <w:szCs w:val="20"/>
+        </w:rPr>
+      </w:pPr>
+      <w:r>
+        <w:rPr>
+          <w:rFonts w:ascii="Consolas" w:eastAsia="Times New Roman" w:hAnsi="Consolas" w:cs="Courier New"/>
+          <w:b/>
+          <w:bCs/>
+          <w:color w:val="000080"/>
+          <w:sz w:val="20"/>
+          <w:szCs w:val="20"/>
+        </w:rPr>
+        <w:t>spring</w:t>
+      </w:r>
+      <w:r>
+        <w:rPr>
+          <w:rFonts w:ascii="Consolas" w:eastAsia="Times New Roman" w:hAnsi="Consolas" w:cs="Courier New"/>
+          <w:color w:val="000000"/>
+          <w:sz w:val="20"/>
+          <w:szCs w:val="20"/>
+        </w:rPr>
+        <w:t>:</w:t>
+      </w:r>
+      <w:r>
+        <w:rPr>
+          <w:rFonts w:ascii="Consolas" w:eastAsia="Times New Roman" w:hAnsi="Consolas" w:cs="Courier New"/>
+          <w:color w:val="000000"/>
+          <w:sz w:val="20"/>
+          <w:szCs w:val="20"/>
+        </w:rPr>
+        <w:br/>
+        <w:t xml:space="preserve">  </w:t>
+      </w:r>
+      <w:r>
+        <w:rPr>
+          <w:rFonts w:ascii="Consolas" w:eastAsia="Times New Roman" w:hAnsi="Consolas" w:cs="Courier New"/>
+          <w:b/>
+          <w:bCs/>
+          <w:color w:val="000080"/>
+          <w:sz w:val="20"/>
+          <w:szCs w:val="20"/>
+        </w:rPr>
+        <w:t>oauth2</w:t>
+      </w:r>
+      <w:r>
+        <w:rPr>
+          <w:rFonts w:ascii="Consolas" w:eastAsia="Times New Roman" w:hAnsi="Consolas" w:cs="Courier New"/>
+          <w:color w:val="000000"/>
+          <w:sz w:val="20"/>
+          <w:szCs w:val="20"/>
+        </w:rPr>
+        <w:t>:</w:t>
+      </w:r>
+      <w:r>
+        <w:rPr>
+          <w:rFonts w:ascii="Consolas" w:eastAsia="Times New Roman" w:hAnsi="Consolas" w:cs="Courier New"/>
+          <w:color w:val="000000"/>
+          <w:sz w:val="20"/>
+          <w:szCs w:val="20"/>
+        </w:rPr>
+        <w:br/>
+        <w:t xml:space="preserve">    </w:t>
+      </w:r>
+      <w:r>
+        <w:rPr>
+          <w:rFonts w:ascii="Consolas" w:eastAsia="Times New Roman" w:hAnsi="Consolas" w:cs="Courier New"/>
+          <w:b/>
+          <w:bCs/>
+          <w:color w:val="000080"/>
+          <w:sz w:val="20"/>
+          <w:szCs w:val="20"/>
+        </w:rPr>
+        <w:t>client</w:t>
+      </w:r>
+      <w:r>
+        <w:rPr>
+          <w:rFonts w:ascii="Consolas" w:eastAsia="Times New Roman" w:hAnsi="Consolas" w:cs="Courier New"/>
+          <w:color w:val="000000"/>
+          <w:sz w:val="20"/>
+          <w:szCs w:val="20"/>
+        </w:rPr>
+        <w:t>:</w:t>
+      </w:r>
+      <w:r>
+        <w:rPr>
+          <w:rFonts w:ascii="Consolas" w:eastAsia="Times New Roman" w:hAnsi="Consolas" w:cs="Courier New"/>
+          <w:color w:val="000000"/>
+          <w:sz w:val="20"/>
+          <w:szCs w:val="20"/>
+        </w:rPr>
+        <w:br/>
+        <w:t xml:space="preserve">      </w:t>
+      </w:r>
+      <w:proofErr w:type="spellStart"/>
+      <w:r>
+        <w:rPr>
+          <w:rFonts w:ascii="Consolas" w:eastAsia="Times New Roman" w:hAnsi="Consolas" w:cs="Courier New"/>
+          <w:b/>
+          <w:bCs/>
+          <w:color w:val="000080"/>
+          <w:sz w:val="20"/>
+          <w:szCs w:val="20"/>
+        </w:rPr>
+        <w:t>clientId</w:t>
+      </w:r>
+      <w:proofErr w:type="spellEnd"/>
+      <w:r>
+        <w:rPr>
+          <w:rFonts w:ascii="Consolas" w:eastAsia="Times New Roman" w:hAnsi="Consolas" w:cs="Courier New"/>
+          <w:color w:val="000000"/>
+          <w:sz w:val="20"/>
+          <w:szCs w:val="20"/>
+        </w:rPr>
+        <w:t>: 364496581292284</w:t>
+      </w:r>
+      <w:r>
+        <w:rPr>
+          <w:rFonts w:ascii="Consolas" w:eastAsia="Times New Roman" w:hAnsi="Consolas" w:cs="Courier New"/>
+          <w:color w:val="000000"/>
+          <w:sz w:val="20"/>
+          <w:szCs w:val="20"/>
+        </w:rPr>
+        <w:br/>
+        <w:t xml:space="preserve">      </w:t>
+      </w:r>
+      <w:proofErr w:type="spellStart"/>
+      <w:r>
+        <w:rPr>
+          <w:rFonts w:ascii="Consolas" w:eastAsia="Times New Roman" w:hAnsi="Consolas" w:cs="Courier New"/>
+          <w:b/>
+          <w:bCs/>
+          <w:color w:val="000080"/>
+          <w:sz w:val="20"/>
+          <w:szCs w:val="20"/>
+        </w:rPr>
+        <w:t>clientSecret</w:t>
+      </w:r>
+      <w:proofErr w:type="spellEnd"/>
+      <w:r>
+        <w:rPr>
+          <w:rFonts w:ascii="Consolas" w:eastAsia="Times New Roman" w:hAnsi="Consolas" w:cs="Courier New"/>
+          <w:color w:val="000000"/>
+          <w:sz w:val="20"/>
+          <w:szCs w:val="20"/>
+        </w:rPr>
+        <w:t>: 97300ad6afec5358bee195ff896a0e6e</w:t>
+      </w:r>
+      <w:r>
+        <w:rPr>
+          <w:rFonts w:ascii="Consolas" w:eastAsia="Times New Roman" w:hAnsi="Consolas" w:cs="Courier New"/>
+          <w:color w:val="000000"/>
+          <w:sz w:val="20"/>
+          <w:szCs w:val="20"/>
+        </w:rPr>
+        <w:br/>
+        <w:t xml:space="preserve">      </w:t>
+      </w:r>
+      <w:proofErr w:type="spellStart"/>
+      <w:r>
+        <w:rPr>
+          <w:rFonts w:ascii="Consolas" w:eastAsia="Times New Roman" w:hAnsi="Consolas" w:cs="Courier New"/>
+          <w:b/>
+          <w:bCs/>
+          <w:color w:val="000080"/>
+          <w:sz w:val="20"/>
+          <w:szCs w:val="20"/>
+        </w:rPr>
+        <w:t>accessTokenUri</w:t>
+      </w:r>
+      <w:proofErr w:type="spellEnd"/>
+      <w:r>
+        <w:rPr>
+          <w:rFonts w:ascii="Consolas" w:eastAsia="Times New Roman" w:hAnsi="Consolas" w:cs="Courier New"/>
+          <w:color w:val="000000"/>
+          <w:sz w:val="20"/>
+          <w:szCs w:val="20"/>
+        </w:rPr>
+        <w:t>: https://graph.facebook.com/oauth/access_token</w:t>
+      </w:r>
+      <w:r>
+        <w:rPr>
+          <w:rFonts w:ascii="Consolas" w:eastAsia="Times New Roman" w:hAnsi="Consolas" w:cs="Courier New"/>
+          <w:color w:val="000000"/>
+          <w:sz w:val="20"/>
+          <w:szCs w:val="20"/>
+        </w:rPr>
+        <w:br/>
+        <w:t xml:space="preserve">      </w:t>
+      </w:r>
+      <w:proofErr w:type="spellStart"/>
+      <w:r>
+        <w:rPr>
+          <w:rFonts w:ascii="Consolas" w:eastAsia="Times New Roman" w:hAnsi="Consolas" w:cs="Courier New"/>
+          <w:b/>
+          <w:bCs/>
+          <w:color w:val="000080"/>
+          <w:sz w:val="20"/>
+          <w:szCs w:val="20"/>
+        </w:rPr>
+        <w:t>tokenName</w:t>
+      </w:r>
+      <w:proofErr w:type="spellEnd"/>
+      <w:r>
+        <w:rPr>
+          <w:rFonts w:ascii="Consolas" w:eastAsia="Times New Roman" w:hAnsi="Consolas" w:cs="Courier New"/>
+          <w:color w:val="000000"/>
+          <w:sz w:val="20"/>
+          <w:szCs w:val="20"/>
+        </w:rPr>
+        <w:t xml:space="preserve">: </w:t>
+      </w:r>
+      <w:proofErr w:type="spellStart"/>
+      <w:r>
+        <w:rPr>
+          <w:rFonts w:ascii="Consolas" w:eastAsia="Times New Roman" w:hAnsi="Consolas" w:cs="Courier New"/>
+          <w:color w:val="000000"/>
+          <w:sz w:val="20"/>
+          <w:szCs w:val="20"/>
+        </w:rPr>
+        <w:t>oauth_token</w:t>
+      </w:r>
+      <w:proofErr w:type="spellEnd"/>
+      <w:r>
+        <w:rPr>
+          <w:rFonts w:ascii="Consolas" w:eastAsia="Times New Roman" w:hAnsi="Consolas" w:cs="Courier New"/>
+          <w:color w:val="000000"/>
+          <w:sz w:val="20"/>
+          <w:szCs w:val="20"/>
+        </w:rPr>
+        <w:br/>
+        <w:t xml:space="preserve">      </w:t>
+      </w:r>
+      <w:proofErr w:type="spellStart"/>
+      <w:r>
+        <w:rPr>
+          <w:rFonts w:ascii="Consolas" w:eastAsia="Times New Roman" w:hAnsi="Consolas" w:cs="Courier New"/>
+          <w:b/>
+          <w:bCs/>
+          <w:color w:val="000080"/>
+          <w:sz w:val="20"/>
+          <w:szCs w:val="20"/>
+        </w:rPr>
+        <w:t>authenticationScheme</w:t>
+      </w:r>
+      <w:proofErr w:type="spellEnd"/>
+      <w:r>
+        <w:rPr>
+          <w:rFonts w:ascii="Consolas" w:eastAsia="Times New Roman" w:hAnsi="Consolas" w:cs="Courier New"/>
+          <w:color w:val="000000"/>
+          <w:sz w:val="20"/>
+          <w:szCs w:val="20"/>
+        </w:rPr>
+        <w:t>: query</w:t>
+      </w:r>
+      <w:r>
+        <w:rPr>
+          <w:rFonts w:ascii="Consolas" w:eastAsia="Times New Roman" w:hAnsi="Consolas" w:cs="Courier New"/>
+          <w:color w:val="000000"/>
+          <w:sz w:val="20"/>
+          <w:szCs w:val="20"/>
+        </w:rPr>
+        <w:br/>
+        <w:t xml:space="preserve">      </w:t>
+      </w:r>
+      <w:proofErr w:type="spellStart"/>
+      <w:r>
+        <w:rPr>
+          <w:rFonts w:ascii="Consolas" w:eastAsia="Times New Roman" w:hAnsi="Consolas" w:cs="Courier New"/>
+          <w:b/>
+          <w:bCs/>
+          <w:color w:val="000080"/>
+          <w:sz w:val="20"/>
+          <w:szCs w:val="20"/>
+        </w:rPr>
+        <w:t>clientAuthenticationScheme</w:t>
+      </w:r>
+      <w:proofErr w:type="spellEnd"/>
+      <w:r>
+        <w:rPr>
+          <w:rFonts w:ascii="Consolas" w:eastAsia="Times New Roman" w:hAnsi="Consolas" w:cs="Courier New"/>
+          <w:color w:val="000000"/>
+          <w:sz w:val="20"/>
+          <w:szCs w:val="20"/>
+        </w:rPr>
+        <w:t>: form</w:t>
+      </w:r>
+      <w:r>
+        <w:rPr>
+          <w:rFonts w:ascii="Consolas" w:eastAsia="Times New Roman" w:hAnsi="Consolas" w:cs="Courier New"/>
+          <w:color w:val="000000"/>
+          <w:sz w:val="20"/>
+          <w:szCs w:val="20"/>
+        </w:rPr>
+        <w:br/>
+        <w:t xml:space="preserve">    </w:t>
+      </w:r>
+      <w:r>
+        <w:rPr>
+          <w:rFonts w:ascii="Consolas" w:eastAsia="Times New Roman" w:hAnsi="Consolas" w:cs="Courier New"/>
+          <w:b/>
+          <w:bCs/>
+          <w:color w:val="000080"/>
+          <w:sz w:val="20"/>
+          <w:szCs w:val="20"/>
+        </w:rPr>
+        <w:t>resource</w:t>
+      </w:r>
+      <w:r>
+        <w:rPr>
+          <w:rFonts w:ascii="Consolas" w:eastAsia="Times New Roman" w:hAnsi="Consolas" w:cs="Courier New"/>
+          <w:color w:val="000000"/>
+          <w:sz w:val="20"/>
+          <w:szCs w:val="20"/>
+        </w:rPr>
+        <w:t>:</w:t>
+      </w:r>
+      <w:r>
+        <w:rPr>
+          <w:rFonts w:ascii="Consolas" w:eastAsia="Times New Roman" w:hAnsi="Consolas" w:cs="Courier New"/>
+          <w:color w:val="000000"/>
+          <w:sz w:val="20"/>
+          <w:szCs w:val="20"/>
+        </w:rPr>
+        <w:br/>
+        <w:t xml:space="preserve">      </w:t>
+      </w:r>
+      <w:proofErr w:type="spellStart"/>
+      <w:r>
+        <w:rPr>
+          <w:rFonts w:ascii="Consolas" w:eastAsia="Times New Roman" w:hAnsi="Consolas" w:cs="Courier New"/>
+          <w:b/>
+          <w:bCs/>
+          <w:color w:val="000080"/>
+          <w:sz w:val="20"/>
+          <w:szCs w:val="20"/>
+        </w:rPr>
+        <w:t>userInfoUri</w:t>
+      </w:r>
+      <w:proofErr w:type="spellEnd"/>
+      <w:r>
+        <w:rPr>
+          <w:rFonts w:ascii="Consolas" w:eastAsia="Times New Roman" w:hAnsi="Consolas" w:cs="Courier New"/>
+          <w:color w:val="000000"/>
+          <w:sz w:val="20"/>
+          <w:szCs w:val="20"/>
+        </w:rPr>
+        <w:t>: https://graph.facebook.com/me</w:t>
+      </w:r>
+    </w:p>
+    <w:p/>
+    <w:p>
+      <w:r>
+        <w:t>resources/static/index.html</w:t>
+      </w:r>
+    </w:p>
+    <w:p>
+      <w:pPr>
+        <w:shd w:val="clear" w:color="auto" w:fill="FFFFFF"/>
+        <w:tabs>
+          <w:tab w:val="left" w:pos="916"/>
+          <w:tab w:val="left" w:pos="1832"/>
+          <w:tab w:val="left" w:pos="2748"/>
+          <w:tab w:val="left" w:pos="3664"/>
+          <w:tab w:val="left" w:pos="4580"/>
+          <w:tab w:val="left" w:pos="5496"/>
+          <w:tab w:val="left" w:pos="6412"/>
+          <w:tab w:val="left" w:pos="7328"/>
+          <w:tab w:val="left" w:pos="8244"/>
+          <w:tab w:val="left" w:pos="9160"/>
+          <w:tab w:val="left" w:pos="10076"/>
+          <w:tab w:val="left" w:pos="10992"/>
+          <w:tab w:val="left" w:pos="11908"/>
+          <w:tab w:val="left" w:pos="12824"/>
+          <w:tab w:val="left" w:pos="13740"/>
+          <w:tab w:val="left" w:pos="14656"/>
+        </w:tabs>
+        <w:spacing w:after="0" w:line="240" w:lineRule="auto"/>
+        <w:rPr>
+          <w:rFonts w:ascii="Consolas" w:eastAsia="Times New Roman" w:hAnsi="Consolas" w:cs="Courier New"/>
+          <w:color w:val="000000"/>
+          <w:sz w:val="20"/>
+          <w:szCs w:val="20"/>
+        </w:rPr>
+      </w:pPr>
+      <w:r>
+        <w:rPr>
+          <w:rFonts w:ascii="Consolas" w:eastAsia="Times New Roman" w:hAnsi="Consolas" w:cs="Courier New"/>
+          <w:color w:val="000000"/>
+          <w:sz w:val="20"/>
+          <w:szCs w:val="20"/>
+          <w:shd w:val="clear" w:color="auto" w:fill="EFEFEF"/>
+        </w:rPr>
+        <w:t xml:space="preserve">&lt;!DOCTYPE </w:t>
+      </w:r>
+      <w:r>
+        <w:rPr>
+          <w:rFonts w:ascii="Consolas" w:eastAsia="Times New Roman" w:hAnsi="Consolas" w:cs="Courier New"/>
+          <w:b/>
+          <w:bCs/>
+          <w:color w:val="0000FF"/>
+          <w:sz w:val="20"/>
+          <w:szCs w:val="20"/>
+          <w:shd w:val="clear" w:color="auto" w:fill="EFEFEF"/>
+        </w:rPr>
+        <w:t>html</w:t>
+      </w:r>
+      <w:r>
+        <w:rPr>
+          <w:rFonts w:ascii="Consolas" w:eastAsia="Times New Roman" w:hAnsi="Consolas" w:cs="Courier New"/>
+          <w:color w:val="000000"/>
+          <w:sz w:val="20"/>
+          <w:szCs w:val="20"/>
+          <w:shd w:val="clear" w:color="auto" w:fill="EFEFEF"/>
+        </w:rPr>
+        <w:t>&gt;</w:t>
+      </w:r>
+      <w:r>
+        <w:rPr>
+          <w:rFonts w:ascii="Consolas" w:eastAsia="Times New Roman" w:hAnsi="Consolas" w:cs="Courier New"/>
+          <w:color w:val="000000"/>
+          <w:sz w:val="20"/>
+          <w:szCs w:val="20"/>
+        </w:rPr>
+        <w:br/>
+      </w:r>
+      <w:r>
+        <w:rPr>
+          <w:rFonts w:ascii="Consolas" w:eastAsia="Times New Roman" w:hAnsi="Consolas" w:cs="Courier New"/>
+          <w:color w:val="000000"/>
+          <w:sz w:val="20"/>
+          <w:szCs w:val="20"/>
+          <w:shd w:val="clear" w:color="auto" w:fill="EFEFEF"/>
+        </w:rPr>
+        <w:t>&lt;</w:t>
+      </w:r>
+      <w:r>
+        <w:rPr>
+          <w:rFonts w:ascii="Consolas" w:eastAsia="Times New Roman" w:hAnsi="Consolas" w:cs="Courier New"/>
+          <w:b/>
+          <w:bCs/>
+          <w:color w:val="000080"/>
+          <w:sz w:val="20"/>
+          <w:szCs w:val="20"/>
+          <w:shd w:val="clear" w:color="auto" w:fill="EFEFEF"/>
+        </w:rPr>
+        <w:t xml:space="preserve">html </w:t>
+      </w:r>
+      <w:proofErr w:type="spellStart"/>
+      <w:r>
+        <w:rPr>
+          <w:rFonts w:ascii="Consolas" w:eastAsia="Times New Roman" w:hAnsi="Consolas" w:cs="Courier New"/>
+          <w:b/>
+          <w:bCs/>
+          <w:color w:val="0000FF"/>
+          <w:sz w:val="20"/>
+          <w:szCs w:val="20"/>
+          <w:shd w:val="clear" w:color="auto" w:fill="EFEFEF"/>
+        </w:rPr>
+        <w:t>lang</w:t>
+      </w:r>
+      <w:proofErr w:type="spellEnd"/>
+      <w:r>
+        <w:rPr>
+          <w:rFonts w:ascii="Consolas" w:eastAsia="Times New Roman" w:hAnsi="Consolas" w:cs="Courier New"/>
+          <w:b/>
+          <w:bCs/>
+          <w:color w:val="008000"/>
+          <w:sz w:val="20"/>
+          <w:szCs w:val="20"/>
+          <w:shd w:val="clear" w:color="auto" w:fill="EFEFEF"/>
+        </w:rPr>
+        <w:t>="</w:t>
+      </w:r>
+      <w:proofErr w:type="spellStart"/>
+      <w:r>
+        <w:rPr>
+          <w:rFonts w:ascii="Consolas" w:eastAsia="Times New Roman" w:hAnsi="Consolas" w:cs="Courier New"/>
+          <w:b/>
+          <w:bCs/>
+          <w:color w:val="008000"/>
+          <w:sz w:val="20"/>
+          <w:szCs w:val="20"/>
+          <w:shd w:val="clear" w:color="auto" w:fill="EFEFEF"/>
+        </w:rPr>
+        <w:t>en</w:t>
+      </w:r>
+      <w:proofErr w:type="spellEnd"/>
+      <w:r>
+        <w:rPr>
+          <w:rFonts w:ascii="Consolas" w:eastAsia="Times New Roman" w:hAnsi="Consolas" w:cs="Courier New"/>
+          <w:b/>
+          <w:bCs/>
+          <w:color w:val="008000"/>
+          <w:sz w:val="20"/>
+          <w:szCs w:val="20"/>
+          <w:shd w:val="clear" w:color="auto" w:fill="EFEFEF"/>
+        </w:rPr>
+        <w:t>"</w:t>
+      </w:r>
+      <w:r>
+        <w:rPr>
+          <w:rFonts w:ascii="Consolas" w:eastAsia="Times New Roman" w:hAnsi="Consolas" w:cs="Courier New"/>
+          <w:color w:val="000000"/>
+          <w:sz w:val="20"/>
+          <w:szCs w:val="20"/>
+          <w:shd w:val="clear" w:color="auto" w:fill="EFEFEF"/>
+        </w:rPr>
+        <w:t>&gt;</w:t>
+      </w:r>
+      <w:r>
+        <w:rPr>
+          <w:rFonts w:ascii="Consolas" w:eastAsia="Times New Roman" w:hAnsi="Consolas" w:cs="Courier New"/>
+          <w:color w:val="000000"/>
+          <w:sz w:val="20"/>
+          <w:szCs w:val="20"/>
+        </w:rPr>
+        <w:br/>
+      </w:r>
+      <w:r>
+        <w:rPr>
+          <w:rFonts w:ascii="Consolas" w:eastAsia="Times New Roman" w:hAnsi="Consolas" w:cs="Courier New"/>
+          <w:color w:val="000000"/>
+          <w:sz w:val="20"/>
+          <w:szCs w:val="20"/>
+          <w:shd w:val="clear" w:color="auto" w:fill="EFEFEF"/>
+        </w:rPr>
+        <w:t>&lt;</w:t>
+      </w:r>
+      <w:r>
+        <w:rPr>
+          <w:rFonts w:ascii="Consolas" w:eastAsia="Times New Roman" w:hAnsi="Consolas" w:cs="Courier New"/>
+          <w:b/>
+          <w:bCs/>
+          <w:color w:val="000080"/>
+          <w:sz w:val="20"/>
+          <w:szCs w:val="20"/>
+          <w:shd w:val="clear" w:color="auto" w:fill="EFEFEF"/>
+        </w:rPr>
+        <w:t>head</w:t>
+      </w:r>
+      <w:r>
+        <w:rPr>
+          <w:rFonts w:ascii="Consolas" w:eastAsia="Times New Roman" w:hAnsi="Consolas" w:cs="Courier New"/>
+          <w:color w:val="000000"/>
+          <w:sz w:val="20"/>
+          <w:szCs w:val="20"/>
+          <w:shd w:val="clear" w:color="auto" w:fill="EFEFEF"/>
+        </w:rPr>
+        <w:t>&gt;</w:t>
+      </w:r>
+      <w:r>
+        <w:rPr>
+          <w:rFonts w:ascii="Consolas" w:eastAsia="Times New Roman" w:hAnsi="Consolas" w:cs="Courier New"/>
+          <w:color w:val="000000"/>
+          <w:sz w:val="20"/>
+          <w:szCs w:val="20"/>
+        </w:rPr>
+        <w:br/>
+      </w:r>
+      <w:r>
+        <w:rPr>
+          <w:rFonts w:ascii="Consolas" w:eastAsia="Times New Roman" w:hAnsi="Consolas" w:cs="Courier New"/>
+          <w:color w:val="000000"/>
+          <w:sz w:val="20"/>
+          <w:szCs w:val="20"/>
+          <w:shd w:val="clear" w:color="auto" w:fill="EFEFEF"/>
+        </w:rPr>
+        <w:t>&lt;/</w:t>
+      </w:r>
+      <w:r>
+        <w:rPr>
+          <w:rFonts w:ascii="Consolas" w:eastAsia="Times New Roman" w:hAnsi="Consolas" w:cs="Courier New"/>
+          <w:b/>
+          <w:bCs/>
+          <w:color w:val="000080"/>
+          <w:sz w:val="20"/>
+          <w:szCs w:val="20"/>
+          <w:shd w:val="clear" w:color="auto" w:fill="EFEFEF"/>
+        </w:rPr>
+        <w:t>head</w:t>
+      </w:r>
+      <w:r>
+        <w:rPr>
+          <w:rFonts w:ascii="Consolas" w:eastAsia="Times New Roman" w:hAnsi="Consolas" w:cs="Courier New"/>
+          <w:color w:val="000000"/>
+          <w:sz w:val="20"/>
+          <w:szCs w:val="20"/>
+          <w:shd w:val="clear" w:color="auto" w:fill="EFEFEF"/>
+        </w:rPr>
+        <w:t>&gt;</w:t>
+      </w:r>
+      <w:r>
+        <w:rPr>
+          <w:rFonts w:ascii="Consolas" w:eastAsia="Times New Roman" w:hAnsi="Consolas" w:cs="Courier New"/>
+          <w:color w:val="000000"/>
+          <w:sz w:val="20"/>
+          <w:szCs w:val="20"/>
+        </w:rPr>
+        <w:br/>
+      </w:r>
+      <w:r>
+        <w:rPr>
+          <w:rFonts w:ascii="Consolas" w:eastAsia="Times New Roman" w:hAnsi="Consolas" w:cs="Courier New"/>
+          <w:color w:val="000000"/>
+          <w:sz w:val="20"/>
+          <w:szCs w:val="20"/>
+        </w:rPr>
+        <w:br/>
+      </w:r>
+      <w:r>
+        <w:rPr>
+          <w:rFonts w:ascii="Consolas" w:eastAsia="Times New Roman" w:hAnsi="Consolas" w:cs="Courier New"/>
+          <w:color w:val="000000"/>
+          <w:sz w:val="20"/>
+          <w:szCs w:val="20"/>
+          <w:shd w:val="clear" w:color="auto" w:fill="EFEFEF"/>
+        </w:rPr>
+        <w:t>&lt;</w:t>
+      </w:r>
+      <w:r>
+        <w:rPr>
+          <w:rFonts w:ascii="Consolas" w:eastAsia="Times New Roman" w:hAnsi="Consolas" w:cs="Courier New"/>
+          <w:b/>
+          <w:bCs/>
+          <w:color w:val="000080"/>
+          <w:sz w:val="20"/>
+          <w:szCs w:val="20"/>
+          <w:shd w:val="clear" w:color="auto" w:fill="EFEFEF"/>
+        </w:rPr>
+        <w:t>body</w:t>
+      </w:r>
+      <w:r>
+        <w:rPr>
+          <w:rFonts w:ascii="Consolas" w:eastAsia="Times New Roman" w:hAnsi="Consolas" w:cs="Courier New"/>
+          <w:color w:val="000000"/>
+          <w:sz w:val="20"/>
+          <w:szCs w:val="20"/>
+          <w:shd w:val="clear" w:color="auto" w:fill="EFEFEF"/>
+        </w:rPr>
+        <w:t>&gt;</w:t>
+      </w:r>
+      <w:r>
+        <w:rPr>
+          <w:rFonts w:ascii="Consolas" w:eastAsia="Times New Roman" w:hAnsi="Consolas" w:cs="Courier New"/>
+          <w:color w:val="000000"/>
+          <w:sz w:val="20"/>
+          <w:szCs w:val="20"/>
+        </w:rPr>
+        <w:br/>
+      </w:r>
+      <w:r>
+        <w:rPr>
+          <w:rFonts w:ascii="Consolas" w:eastAsia="Times New Roman" w:hAnsi="Consolas" w:cs="Courier New"/>
+          <w:color w:val="000000"/>
+          <w:sz w:val="20"/>
+          <w:szCs w:val="20"/>
+        </w:rPr>
+        <w:br/>
+      </w:r>
+      <w:r>
+        <w:rPr>
+          <w:rFonts w:ascii="Consolas" w:eastAsia="Times New Roman" w:hAnsi="Consolas" w:cs="Courier New"/>
+          <w:color w:val="000000"/>
+          <w:sz w:val="20"/>
+          <w:szCs w:val="20"/>
+          <w:shd w:val="clear" w:color="auto" w:fill="EFEFEF"/>
+        </w:rPr>
+        <w:t>&lt;</w:t>
+      </w:r>
+      <w:r>
+        <w:rPr>
+          <w:rFonts w:ascii="Consolas" w:eastAsia="Times New Roman" w:hAnsi="Consolas" w:cs="Courier New"/>
+          <w:b/>
+          <w:bCs/>
+          <w:color w:val="000080"/>
+          <w:sz w:val="20"/>
+          <w:szCs w:val="20"/>
+          <w:shd w:val="clear" w:color="auto" w:fill="EFEFEF"/>
+        </w:rPr>
+        <w:t xml:space="preserve">div </w:t>
+      </w:r>
+      <w:r>
+        <w:rPr>
+          <w:rFonts w:ascii="Consolas" w:eastAsia="Times New Roman" w:hAnsi="Consolas" w:cs="Courier New"/>
+          <w:b/>
+          <w:bCs/>
+          <w:color w:val="0000FF"/>
+          <w:sz w:val="20"/>
+          <w:szCs w:val="20"/>
+          <w:shd w:val="clear" w:color="auto" w:fill="EFEFEF"/>
+        </w:rPr>
+        <w:t>class</w:t>
+      </w:r>
+      <w:r>
+        <w:rPr>
+          <w:rFonts w:ascii="Consolas" w:eastAsia="Times New Roman" w:hAnsi="Consolas" w:cs="Courier New"/>
+          <w:b/>
+          <w:bCs/>
+          <w:color w:val="008000"/>
+          <w:sz w:val="20"/>
+          <w:szCs w:val="20"/>
+          <w:shd w:val="clear" w:color="auto" w:fill="EFEFEF"/>
+        </w:rPr>
+        <w:t>="container"</w:t>
+      </w:r>
+      <w:r>
+        <w:rPr>
+          <w:rFonts w:ascii="Consolas" w:eastAsia="Times New Roman" w:hAnsi="Consolas" w:cs="Courier New"/>
+          <w:color w:val="000000"/>
+          <w:sz w:val="20"/>
+          <w:szCs w:val="20"/>
+          <w:shd w:val="clear" w:color="auto" w:fill="EFEFEF"/>
+        </w:rPr>
+        <w:t>&gt;</w:t>
+      </w:r>
+      <w:r>
+        <w:rPr>
+          <w:rFonts w:ascii="Consolas" w:eastAsia="Times New Roman" w:hAnsi="Consolas" w:cs="Courier New"/>
+          <w:color w:val="000000"/>
+          <w:sz w:val="20"/>
+          <w:szCs w:val="20"/>
+        </w:rPr>
+        <w:br/>
+      </w:r>
+      <w:r>
+        <w:rPr>
+          <w:rFonts w:ascii="Consolas" w:eastAsia="Times New Roman" w:hAnsi="Consolas" w:cs="Courier New"/>
+          <w:color w:val="000000"/>
+          <w:sz w:val="20"/>
+          <w:szCs w:val="20"/>
+        </w:rPr>
+        <w:lastRenderedPageBreak/>
+        <w:t xml:space="preserve">    </w:t>
+      </w:r>
+      <w:r>
+        <w:rPr>
+          <w:rFonts w:ascii="Consolas" w:eastAsia="Times New Roman" w:hAnsi="Consolas" w:cs="Courier New"/>
+          <w:color w:val="000000"/>
+          <w:sz w:val="20"/>
+          <w:szCs w:val="20"/>
+          <w:shd w:val="clear" w:color="auto" w:fill="EFEFEF"/>
+        </w:rPr>
+        <w:t>&lt;</w:t>
+      </w:r>
+      <w:r>
+        <w:rPr>
+          <w:rFonts w:ascii="Consolas" w:eastAsia="Times New Roman" w:hAnsi="Consolas" w:cs="Courier New"/>
+          <w:b/>
+          <w:bCs/>
+          <w:color w:val="000080"/>
+          <w:sz w:val="20"/>
+          <w:szCs w:val="20"/>
+          <w:shd w:val="clear" w:color="auto" w:fill="EFEFEF"/>
+        </w:rPr>
+        <w:t>h1</w:t>
+      </w:r>
+      <w:r>
+        <w:rPr>
+          <w:rFonts w:ascii="Consolas" w:eastAsia="Times New Roman" w:hAnsi="Consolas" w:cs="Courier New"/>
+          <w:color w:val="000000"/>
+          <w:sz w:val="20"/>
+          <w:szCs w:val="20"/>
+          <w:shd w:val="clear" w:color="auto" w:fill="EFEFEF"/>
+        </w:rPr>
+        <w:t>&gt;</w:t>
+      </w:r>
+      <w:r>
+        <w:rPr>
+          <w:rFonts w:ascii="Consolas" w:eastAsia="Times New Roman" w:hAnsi="Consolas" w:cs="Courier New"/>
+          <w:color w:val="000000"/>
+          <w:sz w:val="20"/>
+          <w:szCs w:val="20"/>
+        </w:rPr>
+        <w:t>Hello User!</w:t>
+      </w:r>
+      <w:r>
+        <w:rPr>
+          <w:rFonts w:ascii="Consolas" w:eastAsia="Times New Roman" w:hAnsi="Consolas" w:cs="Courier New"/>
+          <w:color w:val="000000"/>
+          <w:sz w:val="20"/>
+          <w:szCs w:val="20"/>
+          <w:shd w:val="clear" w:color="auto" w:fill="EFEFEF"/>
+        </w:rPr>
+        <w:t>&lt;/</w:t>
+      </w:r>
+      <w:r>
+        <w:rPr>
+          <w:rFonts w:ascii="Consolas" w:eastAsia="Times New Roman" w:hAnsi="Consolas" w:cs="Courier New"/>
+          <w:b/>
+          <w:bCs/>
+          <w:color w:val="000080"/>
+          <w:sz w:val="20"/>
+          <w:szCs w:val="20"/>
+          <w:shd w:val="clear" w:color="auto" w:fill="EFEFEF"/>
+        </w:rPr>
+        <w:t>h1</w:t>
+      </w:r>
+      <w:r>
+        <w:rPr>
+          <w:rFonts w:ascii="Consolas" w:eastAsia="Times New Roman" w:hAnsi="Consolas" w:cs="Courier New"/>
+          <w:color w:val="000000"/>
+          <w:sz w:val="20"/>
+          <w:szCs w:val="20"/>
+          <w:shd w:val="clear" w:color="auto" w:fill="EFEFEF"/>
+        </w:rPr>
+        <w:t>&gt;</w:t>
+      </w:r>
+      <w:r>
+        <w:rPr>
+          <w:rFonts w:ascii="Consolas" w:eastAsia="Times New Roman" w:hAnsi="Consolas" w:cs="Courier New"/>
+          <w:color w:val="000000"/>
+          <w:sz w:val="20"/>
+          <w:szCs w:val="20"/>
+        </w:rPr>
+        <w:br/>
+      </w:r>
+      <w:r>
+        <w:rPr>
+          <w:rFonts w:ascii="Consolas" w:eastAsia="Times New Roman" w:hAnsi="Consolas" w:cs="Courier New"/>
+          <w:color w:val="000000"/>
+          <w:sz w:val="20"/>
+          <w:szCs w:val="20"/>
+          <w:shd w:val="clear" w:color="auto" w:fill="EFEFEF"/>
+        </w:rPr>
+        <w:t>&lt;/</w:t>
+      </w:r>
+      <w:r>
+        <w:rPr>
+          <w:rFonts w:ascii="Consolas" w:eastAsia="Times New Roman" w:hAnsi="Consolas" w:cs="Courier New"/>
+          <w:b/>
+          <w:bCs/>
+          <w:color w:val="000080"/>
+          <w:sz w:val="20"/>
+          <w:szCs w:val="20"/>
+          <w:shd w:val="clear" w:color="auto" w:fill="EFEFEF"/>
+        </w:rPr>
+        <w:t>div</w:t>
+      </w:r>
+      <w:r>
+        <w:rPr>
+          <w:rFonts w:ascii="Consolas" w:eastAsia="Times New Roman" w:hAnsi="Consolas" w:cs="Courier New"/>
+          <w:color w:val="000000"/>
+          <w:sz w:val="20"/>
+          <w:szCs w:val="20"/>
+          <w:shd w:val="clear" w:color="auto" w:fill="EFEFEF"/>
+        </w:rPr>
+        <w:t>&gt;</w:t>
+      </w:r>
+      <w:r>
+        <w:rPr>
+          <w:rFonts w:ascii="Consolas" w:eastAsia="Times New Roman" w:hAnsi="Consolas" w:cs="Courier New"/>
+          <w:color w:val="000000"/>
+          <w:sz w:val="20"/>
+          <w:szCs w:val="20"/>
+        </w:rPr>
+        <w:br/>
+      </w:r>
+      <w:r>
+        <w:rPr>
+          <w:rFonts w:ascii="Consolas" w:eastAsia="Times New Roman" w:hAnsi="Consolas" w:cs="Courier New"/>
+          <w:color w:val="000000"/>
+          <w:sz w:val="20"/>
+          <w:szCs w:val="20"/>
+          <w:shd w:val="clear" w:color="auto" w:fill="EFEFEF"/>
+        </w:rPr>
+        <w:t>&lt;/</w:t>
+      </w:r>
+      <w:r>
+        <w:rPr>
+          <w:rFonts w:ascii="Consolas" w:eastAsia="Times New Roman" w:hAnsi="Consolas" w:cs="Courier New"/>
+          <w:b/>
+          <w:bCs/>
+          <w:color w:val="000080"/>
+          <w:sz w:val="20"/>
+          <w:szCs w:val="20"/>
+          <w:shd w:val="clear" w:color="auto" w:fill="EFEFEF"/>
+        </w:rPr>
+        <w:t>body</w:t>
+      </w:r>
+      <w:r>
+        <w:rPr>
+          <w:rFonts w:ascii="Consolas" w:eastAsia="Times New Roman" w:hAnsi="Consolas" w:cs="Courier New"/>
+          <w:color w:val="000000"/>
+          <w:sz w:val="20"/>
+          <w:szCs w:val="20"/>
+          <w:shd w:val="clear" w:color="auto" w:fill="EFEFEF"/>
+        </w:rPr>
+        <w:t>&gt;</w:t>
+      </w:r>
+      <w:r>
+        <w:rPr>
+          <w:rFonts w:ascii="Consolas" w:eastAsia="Times New Roman" w:hAnsi="Consolas" w:cs="Courier New"/>
+          <w:color w:val="000000"/>
+          <w:sz w:val="20"/>
+          <w:szCs w:val="20"/>
+        </w:rPr>
+        <w:br/>
+      </w:r>
+      <w:r>
+        <w:rPr>
+          <w:rFonts w:ascii="Consolas" w:eastAsia="Times New Roman" w:hAnsi="Consolas" w:cs="Courier New"/>
+          <w:color w:val="000000"/>
+          <w:sz w:val="20"/>
+          <w:szCs w:val="20"/>
+          <w:shd w:val="clear" w:color="auto" w:fill="EFEFEF"/>
+        </w:rPr>
+        <w:t>&lt;/</w:t>
+      </w:r>
+      <w:r>
+        <w:rPr>
+          <w:rFonts w:ascii="Consolas" w:eastAsia="Times New Roman" w:hAnsi="Consolas" w:cs="Courier New"/>
+          <w:b/>
+          <w:bCs/>
+          <w:color w:val="000080"/>
+          <w:sz w:val="20"/>
+          <w:szCs w:val="20"/>
+          <w:shd w:val="clear" w:color="auto" w:fill="EFEFEF"/>
+        </w:rPr>
+        <w:t>html</w:t>
+      </w:r>
+      <w:r>
+        <w:rPr>
+          <w:rFonts w:ascii="Consolas" w:eastAsia="Times New Roman" w:hAnsi="Consolas" w:cs="Courier New"/>
+          <w:color w:val="000000"/>
+          <w:sz w:val="20"/>
+          <w:szCs w:val="20"/>
+          <w:shd w:val="clear" w:color="auto" w:fill="EFEFEF"/>
+        </w:rPr>
+        <w:t>&gt;</w:t>
+      </w:r>
+    </w:p>
+    <w:p>
       <w:bookmarkStart w:id="0" w:name="_GoBack"/>
       <w:bookmarkEnd w:id="0"/>
     </w:p>
@@ -21558,6 +23705,7 @@
   <w:style w:type="character" w:default="1" w:styleId="DefaultParagraphFont">
     <w:name w:val="Default Paragraph Font"/>
     <w:uiPriority w:val="1"/>
+    <w:semiHidden/>
     <w:unhideWhenUsed/>
   </w:style>
   <w:style w:type="table" w:default="1" w:styleId="TableNormal">
@@ -21920,7 +24068,7 @@
 </file>
 
 <file path=customXml/itemProps1.xml><?xml version="1.0" encoding="utf-8"?>
-<ds:datastoreItem xmlns:ds="http://schemas.openxmlformats.org/officeDocument/2006/customXml" ds:itemID="{741CD82A-CB63-4F80-A5CC-2674F2EA5627}">
+<ds:datastoreItem xmlns:ds="http://schemas.openxmlformats.org/officeDocument/2006/customXml" ds:itemID="{555AAD57-678D-4287-8C8B-610FA1653FAE}">
   <ds:schemaRefs>
     <ds:schemaRef ds:uri="http://schemas.openxmlformats.org/officeDocument/2006/bibliography"/>
   </ds:schemaRefs>

</xml_diff>